<commit_message>
Iteration Plan1 and Uses cases specification updated
</commit_message>
<xml_diff>
--- a/Iteration Plan1.docx
+++ b/Iteration Plan1.docx
@@ -14,11 +14,21 @@
       <w:pPr>
         <w:pStyle w:val="Title"/>
       </w:pPr>
-      <w:fldSimple w:instr=" TITLE  \* MERGEFORMAT ">
-        <w:r>
-          <w:t>Iteration Plan</w:t>
-        </w:r>
-      </w:fldSimple>
+      <w:r>
+        <w:fldChar w:fldCharType="begin"/>
+      </w:r>
+      <w:r>
+        <w:instrText xml:space="preserve"> TITLE  \* MERGEFORMAT </w:instrText>
+      </w:r>
+      <w:r>
+        <w:fldChar w:fldCharType="separate"/>
+      </w:r>
+      <w:r>
+        <w:t>Iteration Plan</w:t>
+      </w:r>
+      <w:r>
+        <w:fldChar w:fldCharType="end"/>
+      </w:r>
     </w:p>
     <w:p>
       <w:pPr>
@@ -1196,10 +1206,10 @@
         <w:gridCol w:w="1543"/>
         <w:gridCol w:w="990"/>
         <w:gridCol w:w="990"/>
-        <w:gridCol w:w="1018"/>
-        <w:gridCol w:w="1464"/>
+        <w:gridCol w:w="1016"/>
+        <w:gridCol w:w="1460"/>
         <w:gridCol w:w="990"/>
-        <w:gridCol w:w="1509"/>
+        <w:gridCol w:w="1504"/>
         <w:gridCol w:w="900"/>
         <w:gridCol w:w="1080"/>
       </w:tblGrid>
@@ -4280,11 +4290,891 @@
       </w:r>
     </w:p>
     <w:p>
+      <w:pPr>
+        <w:pStyle w:val="Heading1"/>
+      </w:pPr>
       <w:r>
-        <w:t>Assesment</w:t>
+        <w:t>6</w:t>
+      </w:r>
+      <w:r>
+        <w:t>.  Assessment</w:t>
+      </w:r>
+    </w:p>
+    <w:tbl>
+      <w:tblPr>
+        <w:tblW w:w="5543" w:type="dxa"/>
+        <w:tblInd w:w="720" w:type="dxa"/>
+        <w:tblBorders>
+          <w:top w:val="single" w:sz="4" w:space="0" w:color="auto"/>
+          <w:left w:val="single" w:sz="4" w:space="0" w:color="auto"/>
+          <w:bottom w:val="single" w:sz="4" w:space="0" w:color="auto"/>
+          <w:right w:val="single" w:sz="4" w:space="0" w:color="auto"/>
+          <w:insideH w:val="single" w:sz="4" w:space="0" w:color="auto"/>
+          <w:insideV w:val="single" w:sz="4" w:space="0" w:color="auto"/>
+        </w:tblBorders>
+        <w:tblLook w:val="0000" w:firstRow="0" w:lastRow="0" w:firstColumn="0" w:lastColumn="0" w:noHBand="0" w:noVBand="0"/>
+      </w:tblPr>
+      <w:tblGrid>
+        <w:gridCol w:w="1778"/>
+        <w:gridCol w:w="3765"/>
+      </w:tblGrid>
+      <w:tr>
+        <w:tblPrEx>
+          <w:tblCellMar>
+            <w:top w:w="0" w:type="dxa"/>
+            <w:bottom w:w="0" w:type="dxa"/>
+          </w:tblCellMar>
+        </w:tblPrEx>
+        <w:tc>
+          <w:tcPr>
+            <w:tcW w:w="1778" w:type="dxa"/>
+          </w:tcPr>
+          <w:p>
+            <w:pPr>
+              <w:spacing w:before="40" w:after="40"/>
+              <w:rPr>
+                <w:bCs/>
+              </w:rPr>
+            </w:pPr>
+            <w:r>
+              <w:rPr>
+                <w:bCs/>
+              </w:rPr>
+              <w:t>Assessment target</w:t>
+            </w:r>
+          </w:p>
+        </w:tc>
+        <w:tc>
+          <w:tcPr>
+            <w:tcW w:w="3765" w:type="dxa"/>
+          </w:tcPr>
+          <w:p>
+            <w:pPr>
+              <w:widowControl/>
+              <w:spacing w:line="240" w:lineRule="auto"/>
+              <w:rPr>
+                <w:bCs/>
+                <w:iCs/>
+              </w:rPr>
+            </w:pPr>
+            <w:r>
+              <w:rPr>
+                <w:rFonts w:ascii="Arial" w:hAnsi="Arial" w:cs="Arial"/>
+                <w:lang w:eastAsia="ja-JP"/>
+              </w:rPr>
+              <w:t>Iteration I</w:t>
+            </w:r>
+          </w:p>
+        </w:tc>
+      </w:tr>
+      <w:tr>
+        <w:tblPrEx>
+          <w:tblCellMar>
+            <w:top w:w="0" w:type="dxa"/>
+            <w:bottom w:w="0" w:type="dxa"/>
+          </w:tblCellMar>
+        </w:tblPrEx>
+        <w:tc>
+          <w:tcPr>
+            <w:tcW w:w="1778" w:type="dxa"/>
+          </w:tcPr>
+          <w:p>
+            <w:pPr>
+              <w:spacing w:before="40" w:after="40"/>
+            </w:pPr>
+            <w:r>
+              <w:t>Assessment date</w:t>
+            </w:r>
+          </w:p>
+        </w:tc>
+        <w:tc>
+          <w:tcPr>
+            <w:tcW w:w="3765" w:type="dxa"/>
+          </w:tcPr>
+          <w:p>
+            <w:pPr>
+              <w:spacing w:before="40" w:after="40"/>
+              <w:rPr>
+                <w:iCs/>
+              </w:rPr>
+            </w:pPr>
+            <w:r>
+              <w:rPr>
+                <w:iCs/>
+              </w:rPr>
+              <w:t>12/04/2021</w:t>
+            </w:r>
+          </w:p>
+        </w:tc>
+      </w:tr>
+      <w:tr>
+        <w:tblPrEx>
+          <w:tblCellMar>
+            <w:top w:w="0" w:type="dxa"/>
+            <w:bottom w:w="0" w:type="dxa"/>
+          </w:tblCellMar>
+        </w:tblPrEx>
+        <w:tc>
+          <w:tcPr>
+            <w:tcW w:w="1778" w:type="dxa"/>
+          </w:tcPr>
+          <w:p>
+            <w:pPr>
+              <w:spacing w:before="40" w:after="40"/>
+            </w:pPr>
+            <w:r>
+              <w:t>Participants</w:t>
+            </w:r>
+          </w:p>
+        </w:tc>
+        <w:tc>
+          <w:tcPr>
+            <w:tcW w:w="3765" w:type="dxa"/>
+          </w:tcPr>
+          <w:p>
+            <w:pPr>
+              <w:ind w:hanging="2"/>
+            </w:pPr>
+            <w:r>
+              <w:t>Irina Erofeeva</w:t>
+            </w:r>
+          </w:p>
+          <w:p>
+            <w:pPr>
+              <w:ind w:hanging="2"/>
+            </w:pPr>
+            <w:r>
+              <w:t>Ömer Denizoğlu</w:t>
+            </w:r>
+          </w:p>
+          <w:p>
+            <w:pPr>
+              <w:ind w:hanging="2"/>
+            </w:pPr>
+            <w:r>
+              <w:t>Durali Alagöz</w:t>
+            </w:r>
+          </w:p>
+          <w:p>
+            <w:pPr>
+              <w:spacing w:before="40" w:after="40"/>
+              <w:rPr>
+                <w:iCs/>
+              </w:rPr>
+            </w:pPr>
+            <w:r>
+              <w:t>M.Mert Dervişoğulları</w:t>
+            </w:r>
+          </w:p>
+        </w:tc>
+      </w:tr>
+      <w:tr>
+        <w:tblPrEx>
+          <w:tblCellMar>
+            <w:top w:w="0" w:type="dxa"/>
+            <w:bottom w:w="0" w:type="dxa"/>
+          </w:tblCellMar>
+        </w:tblPrEx>
+        <w:tc>
+          <w:tcPr>
+            <w:tcW w:w="1778" w:type="dxa"/>
+          </w:tcPr>
+          <w:p>
+            <w:pPr>
+              <w:spacing w:before="40" w:after="40"/>
+            </w:pPr>
+            <w:r>
+              <w:t>Project status</w:t>
+            </w:r>
+          </w:p>
+        </w:tc>
+        <w:tc>
+          <w:tcPr>
+            <w:tcW w:w="3765" w:type="dxa"/>
+          </w:tcPr>
+          <w:p>
+            <w:pPr>
+              <w:ind w:hanging="2"/>
+              <w:rPr>
+                <w:iCs/>
+              </w:rPr>
+            </w:pPr>
+            <w:r>
+              <w:t>Green</w:t>
+            </w:r>
+          </w:p>
+        </w:tc>
+      </w:tr>
+    </w:tbl>
+    <w:p/>
+    <w:p>
+      <w:pPr>
+        <w:pStyle w:val="Heading2"/>
+        <w:numPr>
+          <w:ilvl w:val="0"/>
+          <w:numId w:val="30"/>
+        </w:numPr>
+      </w:pPr>
+      <w:r>
+        <w:t xml:space="preserve">Assessment against </w:t>
+      </w:r>
+      <w:r>
+        <w:t>o</w:t>
+      </w:r>
+      <w:r>
+        <w:t>bjectives</w:t>
+      </w:r>
+    </w:p>
+    <w:p>
+      <w:pPr>
+        <w:pStyle w:val="InfoBluelistitem"/>
+        <w:rPr>
+          <w:color w:val="000000" w:themeColor="text1"/>
+        </w:rPr>
+      </w:pPr>
+      <w:r>
+        <w:rPr>
+          <w:color w:val="000000" w:themeColor="text1"/>
+        </w:rPr>
+        <w:t>All the objectives are met during the iteration.</w:t>
+      </w:r>
+    </w:p>
+    <w:p>
+      <w:pPr>
+        <w:pStyle w:val="Heading2"/>
+        <w:numPr>
+          <w:ilvl w:val="0"/>
+          <w:numId w:val="29"/>
+        </w:numPr>
+      </w:pPr>
+      <w:r>
+        <w:t>Work Items: Planned compared to actually completed</w:t>
+      </w:r>
+    </w:p>
+    <w:tbl>
+      <w:tblPr>
+        <w:tblW w:w="10003" w:type="dxa"/>
+        <w:tblInd w:w="95" w:type="dxa"/>
+        <w:tblBorders>
+          <w:top w:val="single" w:sz="4" w:space="0" w:color="000000"/>
+          <w:left w:val="single" w:sz="4" w:space="0" w:color="000000"/>
+          <w:bottom w:val="single" w:sz="4" w:space="0" w:color="000000"/>
+          <w:right w:val="single" w:sz="4" w:space="0" w:color="000000"/>
+          <w:insideH w:val="single" w:sz="6" w:space="0" w:color="000000"/>
+          <w:insideV w:val="single" w:sz="6" w:space="0" w:color="000000"/>
+        </w:tblBorders>
+        <w:tblLayout w:type="fixed"/>
+        <w:tblLook w:val="0000" w:firstRow="0" w:lastRow="0" w:firstColumn="0" w:lastColumn="0" w:noHBand="0" w:noVBand="0"/>
+      </w:tblPr>
+      <w:tblGrid>
+        <w:gridCol w:w="5664"/>
+        <w:gridCol w:w="4339"/>
+      </w:tblGrid>
+      <w:tr>
+        <w:trPr>
+          <w:trHeight w:val="255"/>
+        </w:trPr>
+        <w:tc>
+          <w:tcPr>
+            <w:tcW w:w="1543" w:type="dxa"/>
+            <w:shd w:val="clear" w:color="auto" w:fill="auto"/>
+            <w:noWrap/>
+            <w:vAlign w:val="bottom"/>
+          </w:tcPr>
+          <w:p>
+            <w:pPr>
+              <w:widowControl/>
+              <w:spacing w:line="240" w:lineRule="auto"/>
+              <w:rPr>
+                <w:rFonts w:ascii="Arial" w:hAnsi="Arial" w:cs="Arial"/>
+                <w:lang w:eastAsia="ja-JP"/>
+              </w:rPr>
+            </w:pPr>
+            <w:r>
+              <w:rPr>
+                <w:rFonts w:ascii="Arial" w:hAnsi="Arial" w:cs="Arial"/>
+                <w:lang w:eastAsia="ja-JP"/>
+              </w:rPr>
+              <w:t xml:space="preserve">Creating Work Items List </w:t>
+            </w:r>
+          </w:p>
+        </w:tc>
+        <w:tc>
+          <w:tcPr>
+            <w:tcW w:w="990" w:type="dxa"/>
+            <w:shd w:val="clear" w:color="auto" w:fill="auto"/>
+            <w:noWrap/>
+            <w:vAlign w:val="bottom"/>
+          </w:tcPr>
+          <w:p>
+            <w:pPr>
+              <w:widowControl/>
+              <w:spacing w:line="240" w:lineRule="auto"/>
+              <w:rPr>
+                <w:rFonts w:ascii="Arial" w:hAnsi="Arial" w:cs="Arial"/>
+                <w:lang w:eastAsia="ja-JP"/>
+              </w:rPr>
+            </w:pPr>
+            <w:r>
+              <w:rPr>
+                <w:rFonts w:ascii="Arial" w:hAnsi="Arial" w:cs="Arial"/>
+                <w:lang w:eastAsia="ja-JP"/>
+              </w:rPr>
+              <w:t>Completed</w:t>
+            </w:r>
+          </w:p>
+        </w:tc>
+      </w:tr>
+      <w:tr>
+        <w:trPr>
+          <w:trHeight w:val="255"/>
+        </w:trPr>
+        <w:tc>
+          <w:tcPr>
+            <w:tcW w:w="1543" w:type="dxa"/>
+            <w:shd w:val="clear" w:color="auto" w:fill="auto"/>
+            <w:noWrap/>
+            <w:vAlign w:val="bottom"/>
+          </w:tcPr>
+          <w:p>
+            <w:pPr>
+              <w:widowControl/>
+              <w:spacing w:line="240" w:lineRule="auto"/>
+              <w:rPr>
+                <w:rFonts w:ascii="Arial" w:hAnsi="Arial" w:cs="Arial"/>
+                <w:lang w:eastAsia="ja-JP"/>
+              </w:rPr>
+            </w:pPr>
+            <w:r>
+              <w:rPr>
+                <w:rFonts w:ascii="Arial" w:hAnsi="Arial" w:cs="Arial"/>
+                <w:lang w:eastAsia="ja-JP"/>
+              </w:rPr>
+              <w:t>Creating Iteration I Plan</w:t>
+            </w:r>
+          </w:p>
+        </w:tc>
+        <w:tc>
+          <w:tcPr>
+            <w:tcW w:w="990" w:type="dxa"/>
+            <w:shd w:val="clear" w:color="auto" w:fill="auto"/>
+            <w:noWrap/>
+            <w:vAlign w:val="bottom"/>
+          </w:tcPr>
+          <w:p>
+            <w:pPr>
+              <w:widowControl/>
+              <w:spacing w:line="240" w:lineRule="auto"/>
+              <w:rPr>
+                <w:rFonts w:ascii="Arial" w:hAnsi="Arial" w:cs="Arial"/>
+                <w:lang w:eastAsia="ja-JP"/>
+              </w:rPr>
+            </w:pPr>
+            <w:r>
+              <w:rPr>
+                <w:rFonts w:ascii="Arial" w:hAnsi="Arial" w:cs="Arial"/>
+                <w:lang w:eastAsia="ja-JP"/>
+              </w:rPr>
+              <w:t>Completed</w:t>
+            </w:r>
+          </w:p>
+        </w:tc>
+      </w:tr>
+      <w:tr>
+        <w:trPr>
+          <w:trHeight w:val="255"/>
+        </w:trPr>
+        <w:tc>
+          <w:tcPr>
+            <w:tcW w:w="1543" w:type="dxa"/>
+            <w:shd w:val="clear" w:color="auto" w:fill="auto"/>
+            <w:noWrap/>
+            <w:vAlign w:val="bottom"/>
+          </w:tcPr>
+          <w:p>
+            <w:pPr>
+              <w:widowControl/>
+              <w:spacing w:line="240" w:lineRule="auto"/>
+              <w:rPr>
+                <w:rFonts w:ascii="Arial" w:hAnsi="Arial" w:cs="Arial"/>
+                <w:lang w:eastAsia="ja-JP"/>
+              </w:rPr>
+            </w:pPr>
+            <w:r>
+              <w:rPr>
+                <w:rFonts w:ascii="Arial" w:hAnsi="Arial" w:cs="Arial"/>
+                <w:lang w:eastAsia="ja-JP"/>
+              </w:rPr>
+              <w:t>Updating Vision Document</w:t>
+            </w:r>
+          </w:p>
+        </w:tc>
+        <w:tc>
+          <w:tcPr>
+            <w:tcW w:w="990" w:type="dxa"/>
+            <w:shd w:val="clear" w:color="auto" w:fill="auto"/>
+            <w:noWrap/>
+            <w:vAlign w:val="bottom"/>
+          </w:tcPr>
+          <w:p>
+            <w:pPr>
+              <w:widowControl/>
+              <w:spacing w:line="240" w:lineRule="auto"/>
+              <w:rPr>
+                <w:rFonts w:ascii="Arial" w:hAnsi="Arial" w:cs="Arial"/>
+                <w:lang w:eastAsia="ja-JP"/>
+              </w:rPr>
+            </w:pPr>
+            <w:r>
+              <w:rPr>
+                <w:rFonts w:ascii="Arial" w:hAnsi="Arial" w:cs="Arial"/>
+                <w:lang w:eastAsia="ja-JP"/>
+              </w:rPr>
+              <w:t>Completed</w:t>
+            </w:r>
+          </w:p>
+        </w:tc>
+      </w:tr>
+      <w:tr>
+        <w:trPr>
+          <w:trHeight w:val="255"/>
+        </w:trPr>
+        <w:tc>
+          <w:tcPr>
+            <w:tcW w:w="1543" w:type="dxa"/>
+            <w:shd w:val="clear" w:color="auto" w:fill="auto"/>
+            <w:noWrap/>
+            <w:vAlign w:val="bottom"/>
+          </w:tcPr>
+          <w:p>
+            <w:pPr>
+              <w:widowControl/>
+              <w:spacing w:line="240" w:lineRule="auto"/>
+              <w:rPr>
+                <w:rFonts w:ascii="Arial" w:hAnsi="Arial" w:cs="Arial"/>
+                <w:lang w:eastAsia="ja-JP"/>
+              </w:rPr>
+            </w:pPr>
+            <w:r>
+              <w:rPr>
+                <w:rFonts w:ascii="Arial" w:hAnsi="Arial" w:cs="Arial"/>
+                <w:lang w:eastAsia="ja-JP"/>
+              </w:rPr>
+              <w:t>Creating Project Plan</w:t>
+            </w:r>
+          </w:p>
+        </w:tc>
+        <w:tc>
+          <w:tcPr>
+            <w:tcW w:w="990" w:type="dxa"/>
+            <w:shd w:val="clear" w:color="auto" w:fill="auto"/>
+            <w:noWrap/>
+            <w:vAlign w:val="bottom"/>
+          </w:tcPr>
+          <w:p>
+            <w:pPr>
+              <w:widowControl/>
+              <w:spacing w:line="240" w:lineRule="auto"/>
+              <w:rPr>
+                <w:rFonts w:ascii="Arial" w:hAnsi="Arial" w:cs="Arial"/>
+                <w:lang w:eastAsia="ja-JP"/>
+              </w:rPr>
+            </w:pPr>
+            <w:r>
+              <w:rPr>
+                <w:rFonts w:ascii="Arial" w:hAnsi="Arial" w:cs="Arial"/>
+                <w:lang w:eastAsia="ja-JP"/>
+              </w:rPr>
+              <w:t>Completed</w:t>
+            </w:r>
+          </w:p>
+        </w:tc>
+      </w:tr>
+      <w:tr>
+        <w:trPr>
+          <w:trHeight w:val="255"/>
+        </w:trPr>
+        <w:tc>
+          <w:tcPr>
+            <w:tcW w:w="1543" w:type="dxa"/>
+            <w:shd w:val="clear" w:color="auto" w:fill="auto"/>
+            <w:noWrap/>
+            <w:vAlign w:val="bottom"/>
+          </w:tcPr>
+          <w:p>
+            <w:pPr>
+              <w:widowControl/>
+              <w:spacing w:line="240" w:lineRule="auto"/>
+              <w:rPr>
+                <w:rFonts w:ascii="Arial" w:hAnsi="Arial" w:cs="Arial"/>
+                <w:lang w:eastAsia="ja-JP"/>
+              </w:rPr>
+            </w:pPr>
+            <w:r>
+              <w:rPr>
+                <w:rFonts w:ascii="Arial" w:hAnsi="Arial" w:cs="Arial"/>
+                <w:lang w:eastAsia="ja-JP"/>
+              </w:rPr>
+              <w:t xml:space="preserve">Preparing System-Wide Requirements </w:t>
+            </w:r>
+          </w:p>
+        </w:tc>
+        <w:tc>
+          <w:tcPr>
+            <w:tcW w:w="990" w:type="dxa"/>
+            <w:shd w:val="clear" w:color="auto" w:fill="auto"/>
+            <w:noWrap/>
+            <w:vAlign w:val="bottom"/>
+          </w:tcPr>
+          <w:p>
+            <w:pPr>
+              <w:widowControl/>
+              <w:spacing w:line="240" w:lineRule="auto"/>
+              <w:rPr>
+                <w:rFonts w:ascii="Arial" w:hAnsi="Arial" w:cs="Arial"/>
+                <w:lang w:eastAsia="ja-JP"/>
+              </w:rPr>
+            </w:pPr>
+            <w:r>
+              <w:rPr>
+                <w:rFonts w:ascii="Arial" w:hAnsi="Arial" w:cs="Arial"/>
+                <w:lang w:eastAsia="ja-JP"/>
+              </w:rPr>
+              <w:t>Completed</w:t>
+            </w:r>
+          </w:p>
+        </w:tc>
+      </w:tr>
+      <w:tr>
+        <w:trPr>
+          <w:trHeight w:val="255"/>
+        </w:trPr>
+        <w:tc>
+          <w:tcPr>
+            <w:tcW w:w="1543" w:type="dxa"/>
+            <w:shd w:val="clear" w:color="auto" w:fill="auto"/>
+            <w:noWrap/>
+            <w:vAlign w:val="bottom"/>
+          </w:tcPr>
+          <w:p>
+            <w:pPr>
+              <w:widowControl/>
+              <w:spacing w:line="240" w:lineRule="auto"/>
+              <w:rPr>
+                <w:rFonts w:ascii="Arial" w:hAnsi="Arial" w:cs="Arial"/>
+                <w:lang w:eastAsia="ja-JP"/>
+              </w:rPr>
+            </w:pPr>
+            <w:r>
+              <w:rPr>
+                <w:rFonts w:ascii="Arial" w:hAnsi="Arial" w:cs="Arial"/>
+                <w:lang w:eastAsia="ja-JP"/>
+              </w:rPr>
+              <w:t>Defining All  Use Cases Brief Format</w:t>
+            </w:r>
+          </w:p>
+        </w:tc>
+        <w:tc>
+          <w:tcPr>
+            <w:tcW w:w="990" w:type="dxa"/>
+            <w:shd w:val="clear" w:color="auto" w:fill="auto"/>
+            <w:noWrap/>
+            <w:vAlign w:val="bottom"/>
+          </w:tcPr>
+          <w:p>
+            <w:pPr>
+              <w:widowControl/>
+              <w:spacing w:line="240" w:lineRule="auto"/>
+              <w:rPr>
+                <w:rFonts w:ascii="Arial" w:hAnsi="Arial" w:cs="Arial"/>
+                <w:lang w:eastAsia="ja-JP"/>
+              </w:rPr>
+            </w:pPr>
+            <w:r>
+              <w:rPr>
+                <w:rFonts w:ascii="Arial" w:hAnsi="Arial" w:cs="Arial"/>
+                <w:lang w:eastAsia="ja-JP"/>
+              </w:rPr>
+              <w:t>Completed</w:t>
+            </w:r>
+          </w:p>
+        </w:tc>
+      </w:tr>
+      <w:tr>
+        <w:trPr>
+          <w:trHeight w:val="255"/>
+        </w:trPr>
+        <w:tc>
+          <w:tcPr>
+            <w:tcW w:w="1543" w:type="dxa"/>
+            <w:shd w:val="clear" w:color="auto" w:fill="auto"/>
+            <w:noWrap/>
+            <w:vAlign w:val="bottom"/>
+          </w:tcPr>
+          <w:p>
+            <w:pPr>
+              <w:widowControl/>
+              <w:spacing w:line="240" w:lineRule="auto"/>
+              <w:rPr>
+                <w:rFonts w:ascii="Arial" w:hAnsi="Arial" w:cs="Arial"/>
+                <w:lang w:eastAsia="ja-JP"/>
+              </w:rPr>
+            </w:pPr>
+            <w:r>
+              <w:rPr>
+                <w:rFonts w:ascii="Arial" w:hAnsi="Arial" w:cs="Arial"/>
+                <w:lang w:eastAsia="ja-JP"/>
+              </w:rPr>
+              <w:t xml:space="preserve">Defining Major Use Cases Fully Dressed Format </w:t>
+            </w:r>
+          </w:p>
+        </w:tc>
+        <w:tc>
+          <w:tcPr>
+            <w:tcW w:w="990" w:type="dxa"/>
+            <w:shd w:val="clear" w:color="auto" w:fill="auto"/>
+            <w:noWrap/>
+            <w:vAlign w:val="bottom"/>
+          </w:tcPr>
+          <w:p>
+            <w:pPr>
+              <w:widowControl/>
+              <w:spacing w:line="240" w:lineRule="auto"/>
+              <w:rPr>
+                <w:rFonts w:ascii="Arial" w:hAnsi="Arial" w:cs="Arial"/>
+                <w:lang w:eastAsia="ja-JP"/>
+              </w:rPr>
+            </w:pPr>
+            <w:r>
+              <w:rPr>
+                <w:rFonts w:ascii="Arial" w:hAnsi="Arial" w:cs="Arial"/>
+                <w:lang w:eastAsia="ja-JP"/>
+              </w:rPr>
+              <w:t>Completed</w:t>
+            </w:r>
+          </w:p>
+        </w:tc>
+      </w:tr>
+      <w:tr>
+        <w:trPr>
+          <w:trHeight w:val="255"/>
+        </w:trPr>
+        <w:tc>
+          <w:tcPr>
+            <w:tcW w:w="1543" w:type="dxa"/>
+            <w:shd w:val="clear" w:color="auto" w:fill="auto"/>
+            <w:noWrap/>
+            <w:vAlign w:val="bottom"/>
+          </w:tcPr>
+          <w:p>
+            <w:pPr>
+              <w:widowControl/>
+              <w:spacing w:line="240" w:lineRule="auto"/>
+              <w:rPr>
+                <w:rFonts w:ascii="Arial" w:hAnsi="Arial" w:cs="Arial"/>
+                <w:lang w:eastAsia="ja-JP"/>
+              </w:rPr>
+            </w:pPr>
+            <w:r>
+              <w:rPr>
+                <w:rFonts w:ascii="Arial" w:hAnsi="Arial" w:cs="Arial"/>
+                <w:lang w:eastAsia="ja-JP"/>
+              </w:rPr>
+              <w:t>Creating Glossary Document</w:t>
+            </w:r>
+          </w:p>
+        </w:tc>
+        <w:tc>
+          <w:tcPr>
+            <w:tcW w:w="990" w:type="dxa"/>
+            <w:shd w:val="clear" w:color="auto" w:fill="auto"/>
+            <w:noWrap/>
+            <w:vAlign w:val="bottom"/>
+          </w:tcPr>
+          <w:p>
+            <w:pPr>
+              <w:widowControl/>
+              <w:spacing w:line="240" w:lineRule="auto"/>
+              <w:rPr>
+                <w:rFonts w:ascii="Arial" w:hAnsi="Arial" w:cs="Arial"/>
+                <w:lang w:eastAsia="ja-JP"/>
+              </w:rPr>
+            </w:pPr>
+            <w:r>
+              <w:rPr>
+                <w:rFonts w:ascii="Arial" w:hAnsi="Arial" w:cs="Arial"/>
+                <w:lang w:eastAsia="ja-JP"/>
+              </w:rPr>
+              <w:t>Completed</w:t>
+            </w:r>
+          </w:p>
+        </w:tc>
+      </w:tr>
+      <w:tr>
+        <w:trPr>
+          <w:trHeight w:val="255"/>
+        </w:trPr>
+        <w:tc>
+          <w:tcPr>
+            <w:tcW w:w="1543" w:type="dxa"/>
+            <w:shd w:val="clear" w:color="auto" w:fill="auto"/>
+            <w:noWrap/>
+            <w:vAlign w:val="bottom"/>
+          </w:tcPr>
+          <w:p>
+            <w:pPr>
+              <w:widowControl/>
+              <w:spacing w:line="240" w:lineRule="auto"/>
+              <w:rPr>
+                <w:rFonts w:ascii="Arial" w:hAnsi="Arial" w:cs="Arial"/>
+                <w:lang w:eastAsia="ja-JP"/>
+              </w:rPr>
+            </w:pPr>
+            <w:r>
+              <w:rPr>
+                <w:rFonts w:ascii="Arial" w:hAnsi="Arial" w:cs="Arial"/>
+                <w:lang w:eastAsia="ja-JP"/>
+              </w:rPr>
+              <w:t xml:space="preserve">Creating Risk List </w:t>
+            </w:r>
+          </w:p>
+        </w:tc>
+        <w:tc>
+          <w:tcPr>
+            <w:tcW w:w="990" w:type="dxa"/>
+            <w:shd w:val="clear" w:color="auto" w:fill="auto"/>
+            <w:noWrap/>
+            <w:vAlign w:val="bottom"/>
+          </w:tcPr>
+          <w:p>
+            <w:pPr>
+              <w:widowControl/>
+              <w:spacing w:line="240" w:lineRule="auto"/>
+              <w:rPr>
+                <w:rFonts w:ascii="Arial" w:hAnsi="Arial" w:cs="Arial"/>
+                <w:lang w:eastAsia="ja-JP"/>
+              </w:rPr>
+            </w:pPr>
+            <w:r>
+              <w:rPr>
+                <w:rFonts w:ascii="Arial" w:hAnsi="Arial" w:cs="Arial"/>
+                <w:lang w:eastAsia="ja-JP"/>
+              </w:rPr>
+              <w:t>Completed</w:t>
+            </w:r>
+          </w:p>
+        </w:tc>
+      </w:tr>
+      <w:tr>
+        <w:trPr>
+          <w:trHeight w:val="255"/>
+        </w:trPr>
+        <w:tc>
+          <w:tcPr>
+            <w:tcW w:w="1543" w:type="dxa"/>
+            <w:shd w:val="clear" w:color="auto" w:fill="auto"/>
+            <w:noWrap/>
+            <w:vAlign w:val="bottom"/>
+          </w:tcPr>
+          <w:p>
+            <w:pPr>
+              <w:widowControl/>
+              <w:spacing w:line="240" w:lineRule="auto"/>
+              <w:rPr>
+                <w:rFonts w:ascii="Arial" w:hAnsi="Arial" w:cs="Arial"/>
+                <w:lang w:eastAsia="ja-JP"/>
+              </w:rPr>
+            </w:pPr>
+            <w:r>
+              <w:rPr>
+                <w:rFonts w:ascii="Arial" w:hAnsi="Arial" w:cs="Arial"/>
+                <w:lang w:eastAsia="ja-JP"/>
+              </w:rPr>
+              <w:t>Creating Iteration II Plan</w:t>
+            </w:r>
+          </w:p>
+        </w:tc>
+        <w:tc>
+          <w:tcPr>
+            <w:tcW w:w="990" w:type="dxa"/>
+            <w:shd w:val="clear" w:color="auto" w:fill="auto"/>
+            <w:noWrap/>
+            <w:vAlign w:val="bottom"/>
+          </w:tcPr>
+          <w:p>
+            <w:pPr>
+              <w:widowControl/>
+              <w:spacing w:line="240" w:lineRule="auto"/>
+              <w:rPr>
+                <w:rFonts w:ascii="Arial" w:hAnsi="Arial" w:cs="Arial"/>
+                <w:lang w:eastAsia="ja-JP"/>
+              </w:rPr>
+            </w:pPr>
+            <w:r>
+              <w:rPr>
+                <w:rFonts w:ascii="Arial" w:hAnsi="Arial" w:cs="Arial"/>
+                <w:lang w:eastAsia="ja-JP"/>
+              </w:rPr>
+              <w:t>Completed</w:t>
+            </w:r>
+          </w:p>
+        </w:tc>
+      </w:tr>
+    </w:tbl>
+    <w:p>
+      <w:pPr>
+        <w:pStyle w:val="Heading2"/>
+        <w:numPr>
+          <w:ilvl w:val="0"/>
+          <w:numId w:val="0"/>
+        </w:numPr>
+        <w:ind w:left="720"/>
+      </w:pPr>
+      <w:r>
+        <w:t>Assessment against Evaluation Criteria Test results</w:t>
+      </w:r>
+    </w:p>
+    <w:p>
+      <w:pPr>
+        <w:pStyle w:val="InfoBluelistitem"/>
+        <w:rPr>
+          <w:color w:val="000000" w:themeColor="text1"/>
+        </w:rPr>
+      </w:pPr>
+      <w:r>
+        <w:rPr>
+          <w:color w:val="000000" w:themeColor="text1"/>
+        </w:rPr>
+        <w:t>All of the evaluation criteria are met successfully.</w:t>
+      </w:r>
+    </w:p>
+    <w:p>
+      <w:pPr>
+        <w:pStyle w:val="Heading2"/>
+        <w:numPr>
+          <w:ilvl w:val="0"/>
+          <w:numId w:val="29"/>
+        </w:numPr>
+      </w:pPr>
+      <w:r>
+        <w:t>Other concerns and deviations</w:t>
       </w:r>
       <w:bookmarkStart w:id="1" w:name="_GoBack"/>
       <w:bookmarkEnd w:id="1"/>
+    </w:p>
+    <w:p>
+      <w:pPr>
+        <w:pStyle w:val="InfoBluelistitem"/>
+        <w:rPr>
+          <w:color w:val="000000" w:themeColor="text1"/>
+        </w:rPr>
+      </w:pPr>
+      <w:r>
+        <w:rPr>
+          <w:color w:val="000000" w:themeColor="text1"/>
+        </w:rPr>
+        <w:t>According to stakeholder evaluation, the project documents are updated.</w:t>
+      </w:r>
     </w:p>
     <w:sectPr>
       <w:pgSz w:w="12240" w:h="15840" w:code="1"/>
@@ -4372,11 +5262,21 @@
           <w:r>
             <w:sym w:font="Symbol" w:char="F0D3"/>
           </w:r>
-          <w:fldSimple w:instr=" DOCPROPERTY &quot;Company&quot;  \* MERGEFORMAT ">
-            <w:r>
-              <w:t>&lt;Company Name&gt;</w:t>
-            </w:r>
-          </w:fldSimple>
+          <w:r>
+            <w:fldChar w:fldCharType="begin"/>
+          </w:r>
+          <w:r>
+            <w:instrText xml:space="preserve"> DOCPROPERTY "Company"  \* MERGEFORMAT </w:instrText>
+          </w:r>
+          <w:r>
+            <w:fldChar w:fldCharType="separate"/>
+          </w:r>
+          <w:r>
+            <w:t>&lt;Company Name&gt;</w:t>
+          </w:r>
+          <w:r>
+            <w:fldChar w:fldCharType="end"/>
+          </w:r>
           <w:r>
             <w:t xml:space="preserve">, </w:t>
           </w:r>
@@ -4575,11 +5475,21 @@
           <w:tcW w:w="6379" w:type="dxa"/>
         </w:tcPr>
         <w:p>
-          <w:fldSimple w:instr=" TITLE  \* MERGEFORMAT ">
-            <w:r>
-              <w:t>Iteration Plan</w:t>
-            </w:r>
-          </w:fldSimple>
+          <w:r>
+            <w:fldChar w:fldCharType="begin"/>
+          </w:r>
+          <w:r>
+            <w:instrText xml:space="preserve"> TITLE  \* MERGEFORMAT </w:instrText>
+          </w:r>
+          <w:r>
+            <w:fldChar w:fldCharType="separate"/>
+          </w:r>
+          <w:r>
+            <w:t>Iteration Plan</w:t>
+          </w:r>
+          <w:r>
+            <w:fldChar w:fldCharType="end"/>
+          </w:r>
         </w:p>
       </w:tc>
       <w:tc>
@@ -6933,8 +7843,8 @@
   </w:docDefaults>
   <w:latentStyles w:defLockedState="0" w:defUIPriority="99" w:defSemiHidden="0" w:defUnhideWhenUsed="0" w:defQFormat="0" w:count="371">
     <w:lsdException w:name="Normal" w:uiPriority="0" w:qFormat="1"/>
-    <w:lsdException w:name="heading 1" w:uiPriority="9" w:qFormat="1"/>
-    <w:lsdException w:name="heading 2" w:uiPriority="9" w:qFormat="1"/>
+    <w:lsdException w:name="heading 1" w:uiPriority="0" w:qFormat="1"/>
+    <w:lsdException w:name="heading 2" w:uiPriority="0" w:qFormat="1"/>
     <w:lsdException w:name="heading 3" w:uiPriority="9" w:qFormat="1"/>
     <w:lsdException w:name="heading 4" w:uiPriority="9" w:qFormat="1"/>
     <w:lsdException w:name="heading 5" w:uiPriority="9" w:qFormat="1"/>

</xml_diff>